<commit_message>
Fix mistakes in Report
</commit_message>
<xml_diff>
--- a/report/Report.docx
+++ b/report/Report.docx
@@ -338,11 +338,16 @@
       <w:r>
         <w:t>«</w:t>
       </w:r>
-      <w:proofErr w:type="spellStart"/>
-      <w:r>
-        <w:t>SoftWerke</w:t>
-      </w:r>
-      <w:proofErr w:type="spellEnd"/>
+      <w:r>
+        <w:rPr>
+          <w:rFonts w:ascii="Tahoma" w:hAnsi="Tahoma" w:cs="Tahoma"/>
+          <w:color w:val="000000"/>
+          <w:sz w:val="20"/>
+          <w:szCs w:val="20"/>
+          <w:shd w:val="clear" w:color="auto" w:fill="FFFFFF"/>
+        </w:rPr>
+        <w:t>Софтверке</w:t>
+      </w:r>
       <w:r>
         <w:t>»</w:t>
       </w:r>
@@ -854,23 +859,7 @@
         <w:ind w:left="826" w:right="835"/>
       </w:pPr>
       <w:r>
-        <w:t>Были прочитаны первые 4 главы книги «</w:t>
-      </w:r>
-      <w:proofErr w:type="spellStart"/>
-      <w:r>
-        <w:t>OSGi</w:t>
-      </w:r>
-      <w:proofErr w:type="spellEnd"/>
-      <w:r>
-        <w:t xml:space="preserve"> </w:t>
-      </w:r>
-      <w:proofErr w:type="spellStart"/>
-      <w:r>
-        <w:t>in</w:t>
-      </w:r>
-      <w:proofErr w:type="spellEnd"/>
-      <w:r>
-        <w:t xml:space="preserve"> Action»</w:t>
+        <w:t>Были прочитаны первые 4 главы книги «OSGi in Action»</w:t>
       </w:r>
       <w:r>
         <w:t xml:space="preserve">, </w:t>
@@ -948,13 +937,8 @@
         </w:rPr>
         <w:t xml:space="preserve"> </w:t>
       </w:r>
-      <w:proofErr w:type="spellStart"/>
-      <w:r>
-        <w:t>OSGi</w:t>
-      </w:r>
-      <w:proofErr w:type="spellEnd"/>
-      <w:r>
-        <w:t>-сервиса</w:t>
+      <w:r>
+        <w:t>OSGi-сервиса</w:t>
       </w:r>
     </w:p>
     <w:p>
@@ -963,29 +947,13 @@
         <w:ind w:left="826" w:right="1036"/>
       </w:pPr>
       <w:r>
-        <w:t xml:space="preserve">Был создан </w:t>
-      </w:r>
-      <w:proofErr w:type="spellStart"/>
-      <w:r>
-        <w:t>бандл</w:t>
-      </w:r>
-      <w:proofErr w:type="spellEnd"/>
-      <w:r>
-        <w:t xml:space="preserve"> содержащий интерфейс</w:t>
+        <w:t>Был создан бандл содержащий интерфейс</w:t>
       </w:r>
       <w:r>
         <w:t xml:space="preserve"> сервиса</w:t>
       </w:r>
       <w:r>
-        <w:t xml:space="preserve">, активатор </w:t>
-      </w:r>
-      <w:proofErr w:type="spellStart"/>
-      <w:r>
-        <w:t>бандла</w:t>
-      </w:r>
-      <w:proofErr w:type="spellEnd"/>
-      <w:r>
-        <w:t xml:space="preserve"> и реализацию</w:t>
+        <w:t>, активатор бандла и реализацию</w:t>
       </w:r>
       <w:r>
         <w:t xml:space="preserve"> сервиса</w:t>
@@ -1015,13 +983,14 @@
         <w:t>context</w:t>
       </w:r>
       <w:r>
-        <w:t xml:space="preserve"> </w:t>
-      </w:r>
-      <w:proofErr w:type="spellStart"/>
-      <w:r>
-        <w:t>фрэймворка</w:t>
-      </w:r>
-      <w:proofErr w:type="spellEnd"/>
+        <w:t xml:space="preserve"> фр</w:t>
+      </w:r>
+      <w:r>
+        <w:t>е</w:t>
+      </w:r>
+      <w:r>
+        <w:t>ймворка</w:t>
+      </w:r>
       <w:r>
         <w:t>.</w:t>
       </w:r>
@@ -1073,13 +1042,8 @@
         <w:pStyle w:val="a3"/>
         <w:ind w:left="826" w:right="1036"/>
       </w:pPr>
-      <w:proofErr w:type="spellStart"/>
-      <w:r>
-        <w:t>Бандл</w:t>
-      </w:r>
-      <w:proofErr w:type="spellEnd"/>
-      <w:r>
-        <w:t xml:space="preserve"> </w:t>
+      <w:r>
+        <w:t xml:space="preserve">Бандл </w:t>
       </w:r>
       <w:r>
         <w:t xml:space="preserve">экспортирует только сам </w:t>
@@ -1144,41 +1108,13 @@
       <w:r>
         <w:t xml:space="preserve"> вывод на консоль «</w:t>
       </w:r>
-      <w:proofErr w:type="spellStart"/>
       <w:r>
         <w:rPr>
           <w:i/>
           <w:iCs/>
           <w:color w:val="70AD47" w:themeColor="accent6"/>
         </w:rPr>
-        <w:t>Hello</w:t>
-      </w:r>
-      <w:proofErr w:type="spellEnd"/>
-      <w:r>
-        <w:rPr>
-          <w:i/>
-          <w:iCs/>
-          <w:color w:val="70AD47" w:themeColor="accent6"/>
-        </w:rPr>
-        <w:t xml:space="preserve"> </w:t>
-      </w:r>
-      <w:proofErr w:type="spellStart"/>
-      <w:r>
-        <w:rPr>
-          <w:i/>
-          <w:iCs/>
-          <w:color w:val="70AD47" w:themeColor="accent6"/>
-        </w:rPr>
-        <w:t>OSGi</w:t>
-      </w:r>
-      <w:proofErr w:type="spellEnd"/>
-      <w:r>
-        <w:rPr>
-          <w:i/>
-          <w:iCs/>
-          <w:color w:val="70AD47" w:themeColor="accent6"/>
-        </w:rPr>
-        <w:t xml:space="preserve"> World!</w:t>
+        <w:t>Hello OSGi World!</w:t>
       </w:r>
       <w:r>
         <w:rPr>
@@ -1224,29 +1160,19 @@
         <w:rPr>
           <w:color w:val="000000" w:themeColor="text1"/>
         </w:rPr>
-        <w:t xml:space="preserve">Ниже приведен график данного </w:t>
-      </w:r>
-      <w:proofErr w:type="spellStart"/>
-      <w:proofErr w:type="gramStart"/>
-      <w:r>
-        <w:rPr>
-          <w:color w:val="000000" w:themeColor="text1"/>
-        </w:rPr>
-        <w:t>бандла</w:t>
-      </w:r>
-      <w:proofErr w:type="spellEnd"/>
-      <w:r>
-        <w:rPr>
-          <w:color w:val="000000" w:themeColor="text1"/>
-        </w:rPr>
-        <w:t>(</w:t>
-      </w:r>
-      <w:proofErr w:type="gramEnd"/>
-      <w:r>
-        <w:rPr>
-          <w:color w:val="000000" w:themeColor="text1"/>
-        </w:rPr>
-        <w:t>здесь и далее на графиках зеленый цвет означает наследование, а серый использование).</w:t>
+        <w:t>Ниже приведен график данного бандла</w:t>
+      </w:r>
+      <w:r>
+        <w:rPr>
+          <w:color w:val="000000" w:themeColor="text1"/>
+        </w:rPr>
+        <w:t xml:space="preserve"> </w:t>
+      </w:r>
+      <w:r>
+        <w:rPr>
+          <w:color w:val="000000" w:themeColor="text1"/>
+        </w:rPr>
+        <w:t>(здесь и далее на графиках зеленый цвет означает наследование, а серый использование).</w:t>
       </w:r>
     </w:p>
     <w:p>
@@ -1337,26 +1263,14 @@
         </w:rPr>
         <w:t xml:space="preserve"> </w:t>
       </w:r>
-      <w:proofErr w:type="spellStart"/>
-      <w:proofErr w:type="gramStart"/>
-      <w:r>
-        <w:rPr>
-          <w:i/>
-          <w:color w:val="4472C4" w:themeColor="accent1"/>
-          <w:sz w:val="24"/>
-        </w:rPr>
-        <w:t>ru.ifmo.pga.hello</w:t>
-      </w:r>
-      <w:proofErr w:type="gramEnd"/>
-      <w:r>
-        <w:rPr>
-          <w:i/>
-          <w:color w:val="4472C4" w:themeColor="accent1"/>
-          <w:sz w:val="24"/>
-        </w:rPr>
-        <w:t>.service</w:t>
-      </w:r>
-      <w:proofErr w:type="spellEnd"/>
+      <w:r>
+        <w:rPr>
+          <w:i/>
+          <w:color w:val="4472C4" w:themeColor="accent1"/>
+          <w:sz w:val="24"/>
+        </w:rPr>
+        <w:t>ru.ifmo.pga.hello.service</w:t>
+      </w:r>
     </w:p>
     <w:p>
       <w:pPr>
@@ -1370,7 +1284,6 @@
           <w:lang w:val="en-US"/>
         </w:rPr>
       </w:pPr>
-      <w:proofErr w:type="spellStart"/>
       <w:r>
         <w:rPr>
           <w:i/>
@@ -1379,7 +1292,6 @@
         </w:rPr>
         <w:t>бандл</w:t>
       </w:r>
-      <w:proofErr w:type="spellEnd"/>
       <w:r>
         <w:rPr>
           <w:i/>
@@ -1389,7 +1301,6 @@
         </w:rPr>
         <w:t xml:space="preserve"> </w:t>
       </w:r>
-      <w:proofErr w:type="spellStart"/>
       <w:r>
         <w:rPr>
           <w:i/>
@@ -1399,7 +1310,6 @@
         </w:rPr>
         <w:t>pga_hello_osgi_service</w:t>
       </w:r>
-      <w:proofErr w:type="spellEnd"/>
     </w:p>
     <w:p>
       <w:pPr>
@@ -1423,28 +1333,15 @@
         </w:rPr>
         <w:t xml:space="preserve"> </w:t>
       </w:r>
-      <w:proofErr w:type="spellStart"/>
-      <w:proofErr w:type="gramStart"/>
-      <w:r>
-        <w:rPr>
-          <w:i/>
-          <w:color w:val="4472C4" w:themeColor="accent1"/>
-          <w:sz w:val="24"/>
-          <w:lang w:val="en-US"/>
-        </w:rPr>
-        <w:t>ru.ifmo.pga.hello</w:t>
-      </w:r>
-      <w:proofErr w:type="gramEnd"/>
-      <w:r>
-        <w:rPr>
-          <w:i/>
-          <w:color w:val="4472C4" w:themeColor="accent1"/>
-          <w:sz w:val="24"/>
-          <w:lang w:val="en-US"/>
-        </w:rPr>
-        <w:t>.service</w:t>
-      </w:r>
-      <w:proofErr w:type="spellEnd"/>
+      <w:r>
+        <w:rPr>
+          <w:i/>
+          <w:color w:val="4472C4" w:themeColor="accent1"/>
+          <w:sz w:val="24"/>
+          <w:lang w:val="en-US"/>
+        </w:rPr>
+        <w:t>ru.ifmo.pga.hello.service</w:t>
+      </w:r>
       <w:r>
         <w:rPr>
           <w:spacing w:val="-2"/>
@@ -1493,7 +1390,6 @@
           <w:sz w:val="24"/>
         </w:rPr>
       </w:pPr>
-      <w:proofErr w:type="spellStart"/>
       <w:proofErr w:type="gramStart"/>
       <w:r>
         <w:rPr>
@@ -1503,7 +1399,6 @@
         </w:rPr>
         <w:t>osgi.core</w:t>
       </w:r>
-      <w:proofErr w:type="spellEnd"/>
       <w:proofErr w:type="gramEnd"/>
       <w:r>
         <w:rPr>
@@ -1554,7 +1449,6 @@
         </w:rPr>
         <w:t>(</w:t>
       </w:r>
-      <w:proofErr w:type="spellStart"/>
       <w:r>
         <w:rPr>
           <w:iCs/>
@@ -1564,7 +1458,6 @@
         </w:rPr>
         <w:t>BundleActivator</w:t>
       </w:r>
-      <w:proofErr w:type="spellEnd"/>
       <w:r>
         <w:rPr>
           <w:iCs/>
@@ -1931,28 +1824,15 @@
         </w:rPr>
         <w:t xml:space="preserve"> </w:t>
       </w:r>
-      <w:proofErr w:type="spellStart"/>
-      <w:proofErr w:type="gramStart"/>
-      <w:r>
-        <w:rPr>
-          <w:i/>
-          <w:color w:val="4472C4" w:themeColor="accent1"/>
-          <w:sz w:val="24"/>
-          <w:lang w:val="en-US"/>
-        </w:rPr>
-        <w:t>ru.ifmo.pga.hello</w:t>
-      </w:r>
-      <w:proofErr w:type="gramEnd"/>
-      <w:r>
-        <w:rPr>
-          <w:i/>
-          <w:color w:val="4472C4" w:themeColor="accent1"/>
-          <w:sz w:val="24"/>
-          <w:lang w:val="en-US"/>
-        </w:rPr>
-        <w:t>.activator</w:t>
-      </w:r>
-      <w:proofErr w:type="spellEnd"/>
+      <w:r>
+        <w:rPr>
+          <w:i/>
+          <w:color w:val="4472C4" w:themeColor="accent1"/>
+          <w:sz w:val="24"/>
+          <w:lang w:val="en-US"/>
+        </w:rPr>
+        <w:t>ru.ifmo.pga.hello.activator</w:t>
+      </w:r>
     </w:p>
     <w:p>
       <w:pPr>
@@ -1965,7 +1845,6 @@
           <w:lang w:val="en-US"/>
         </w:rPr>
       </w:pPr>
-      <w:proofErr w:type="spellStart"/>
       <w:r>
         <w:rPr>
           <w:i/>
@@ -1974,7 +1853,6 @@
         </w:rPr>
         <w:t>бандл</w:t>
       </w:r>
-      <w:proofErr w:type="spellEnd"/>
       <w:r>
         <w:rPr>
           <w:i/>
@@ -1984,7 +1862,6 @@
         </w:rPr>
         <w:t xml:space="preserve"> </w:t>
       </w:r>
-      <w:proofErr w:type="spellStart"/>
       <w:r>
         <w:rPr>
           <w:i/>
@@ -1994,7 +1871,6 @@
         </w:rPr>
         <w:t>pga_hello_osgi_activator</w:t>
       </w:r>
-      <w:proofErr w:type="spellEnd"/>
     </w:p>
     <w:p>
       <w:pPr>
@@ -2002,6 +1878,7 @@
         <w:rPr>
           <w:i/>
           <w:sz w:val="26"/>
+          <w:lang w:val="en-US"/>
         </w:rPr>
       </w:pPr>
     </w:p>
@@ -2011,6 +1888,7 @@
         <w:ind w:left="106"/>
         <w:rPr>
           <w:sz w:val="24"/>
+          <w:lang w:val="en-US"/>
         </w:rPr>
       </w:pPr>
       <w:r>
@@ -2023,179 +1901,254 @@
         <w:rPr>
           <w:spacing w:val="-3"/>
           <w:sz w:val="24"/>
-        </w:rPr>
-        <w:t xml:space="preserve"> </w:t>
-      </w:r>
-      <w:proofErr w:type="spellStart"/>
+          <w:lang w:val="en-US"/>
+        </w:rPr>
+        <w:t xml:space="preserve"> </w:t>
+      </w:r>
+      <w:r>
+        <w:rPr>
+          <w:i/>
+          <w:color w:val="4472C4" w:themeColor="accent1"/>
+          <w:sz w:val="24"/>
+          <w:lang w:val="en-US"/>
+        </w:rPr>
+        <w:t>ru</w:t>
+      </w:r>
+      <w:r>
+        <w:rPr>
+          <w:i/>
+          <w:color w:val="4472C4" w:themeColor="accent1"/>
+          <w:sz w:val="24"/>
+          <w:lang w:val="en-US"/>
+        </w:rPr>
+        <w:t>.</w:t>
+      </w:r>
+      <w:r>
+        <w:rPr>
+          <w:i/>
+          <w:color w:val="4472C4" w:themeColor="accent1"/>
+          <w:sz w:val="24"/>
+          <w:lang w:val="en-US"/>
+        </w:rPr>
+        <w:t>ifmo</w:t>
+      </w:r>
+      <w:r>
+        <w:rPr>
+          <w:i/>
+          <w:color w:val="4472C4" w:themeColor="accent1"/>
+          <w:sz w:val="24"/>
+          <w:lang w:val="en-US"/>
+        </w:rPr>
+        <w:t>.</w:t>
+      </w:r>
+      <w:r>
+        <w:rPr>
+          <w:i/>
+          <w:color w:val="4472C4" w:themeColor="accent1"/>
+          <w:sz w:val="24"/>
+          <w:lang w:val="en-US"/>
+        </w:rPr>
+        <w:t>pga</w:t>
+      </w:r>
+      <w:r>
+        <w:rPr>
+          <w:i/>
+          <w:color w:val="4472C4" w:themeColor="accent1"/>
+          <w:sz w:val="24"/>
+          <w:lang w:val="en-US"/>
+        </w:rPr>
+        <w:t>.</w:t>
+      </w:r>
+      <w:r>
+        <w:rPr>
+          <w:i/>
+          <w:color w:val="4472C4" w:themeColor="accent1"/>
+          <w:sz w:val="24"/>
+          <w:lang w:val="en-US"/>
+        </w:rPr>
+        <w:t>hello</w:t>
+      </w:r>
+      <w:r>
+        <w:rPr>
+          <w:i/>
+          <w:color w:val="4472C4" w:themeColor="accent1"/>
+          <w:sz w:val="24"/>
+          <w:lang w:val="en-US"/>
+        </w:rPr>
+        <w:t>.</w:t>
+      </w:r>
+      <w:r>
+        <w:rPr>
+          <w:i/>
+          <w:color w:val="4472C4" w:themeColor="accent1"/>
+          <w:sz w:val="24"/>
+          <w:lang w:val="en-US"/>
+        </w:rPr>
+        <w:t>activator</w:t>
+      </w:r>
+      <w:r>
+        <w:rPr>
+          <w:sz w:val="24"/>
+          <w:lang w:val="en-US"/>
+        </w:rPr>
+        <w:t xml:space="preserve"> </w:t>
+      </w:r>
+      <w:r>
+        <w:rPr>
+          <w:sz w:val="24"/>
+        </w:rPr>
+        <w:t>содержит</w:t>
+      </w:r>
+      <w:r>
+        <w:rPr>
+          <w:spacing w:val="-2"/>
+          <w:sz w:val="24"/>
+          <w:lang w:val="en-US"/>
+        </w:rPr>
+        <w:t xml:space="preserve"> </w:t>
+      </w:r>
+      <w:r>
+        <w:rPr>
+          <w:sz w:val="24"/>
+        </w:rPr>
+        <w:t>реализацию</w:t>
+      </w:r>
+      <w:r>
+        <w:rPr>
+          <w:spacing w:val="-3"/>
+          <w:sz w:val="24"/>
+          <w:lang w:val="en-US"/>
+        </w:rPr>
+        <w:t xml:space="preserve"> </w:t>
+      </w:r>
+      <w:r>
+        <w:rPr>
+          <w:sz w:val="24"/>
+        </w:rPr>
+        <w:t>клиента</w:t>
+      </w:r>
+      <w:r>
+        <w:rPr>
+          <w:sz w:val="24"/>
+          <w:lang w:val="en-US"/>
+        </w:rPr>
+        <w:t xml:space="preserve"> </w:t>
+      </w:r>
+      <w:r>
+        <w:rPr>
+          <w:sz w:val="24"/>
+        </w:rPr>
+        <w:t>который</w:t>
+      </w:r>
+      <w:r>
+        <w:rPr>
+          <w:sz w:val="24"/>
+          <w:lang w:val="en-US"/>
+        </w:rPr>
+        <w:t xml:space="preserve"> </w:t>
+      </w:r>
+      <w:r>
+        <w:rPr>
+          <w:sz w:val="24"/>
+        </w:rPr>
+        <w:t>вызывает</w:t>
+      </w:r>
+      <w:r>
+        <w:rPr>
+          <w:sz w:val="24"/>
+          <w:lang w:val="en-US"/>
+        </w:rPr>
+        <w:t xml:space="preserve"> </w:t>
+      </w:r>
+      <w:r>
+        <w:rPr>
+          <w:sz w:val="24"/>
+        </w:rPr>
+        <w:t>метод</w:t>
+      </w:r>
+      <w:r>
+        <w:rPr>
+          <w:sz w:val="24"/>
+          <w:lang w:val="en-US"/>
+        </w:rPr>
+        <w:t xml:space="preserve"> </w:t>
+      </w:r>
       <w:proofErr w:type="gramStart"/>
       <w:r>
         <w:rPr>
           <w:i/>
-          <w:color w:val="4472C4" w:themeColor="accent1"/>
-          <w:sz w:val="24"/>
-          <w:lang w:val="en-US"/>
-        </w:rPr>
-        <w:t>ru</w:t>
-      </w:r>
-      <w:proofErr w:type="spellEnd"/>
-      <w:r>
-        <w:rPr>
-          <w:i/>
-          <w:color w:val="4472C4" w:themeColor="accent1"/>
-          <w:sz w:val="24"/>
-        </w:rPr>
-        <w:t>.</w:t>
-      </w:r>
-      <w:proofErr w:type="spellStart"/>
-      <w:r>
-        <w:rPr>
-          <w:i/>
-          <w:color w:val="4472C4" w:themeColor="accent1"/>
-          <w:sz w:val="24"/>
-          <w:lang w:val="en-US"/>
-        </w:rPr>
-        <w:t>ifmo</w:t>
-      </w:r>
-      <w:proofErr w:type="spellEnd"/>
-      <w:r>
-        <w:rPr>
-          <w:i/>
-          <w:color w:val="4472C4" w:themeColor="accent1"/>
-          <w:sz w:val="24"/>
-        </w:rPr>
-        <w:t>.</w:t>
-      </w:r>
-      <w:proofErr w:type="spellStart"/>
-      <w:r>
-        <w:rPr>
-          <w:i/>
-          <w:color w:val="4472C4" w:themeColor="accent1"/>
-          <w:sz w:val="24"/>
-          <w:lang w:val="en-US"/>
-        </w:rPr>
-        <w:t>pga</w:t>
-      </w:r>
-      <w:proofErr w:type="spellEnd"/>
-      <w:r>
-        <w:rPr>
-          <w:i/>
-          <w:color w:val="4472C4" w:themeColor="accent1"/>
-          <w:sz w:val="24"/>
-        </w:rPr>
-        <w:t>.</w:t>
-      </w:r>
-      <w:r>
-        <w:rPr>
-          <w:i/>
+          <w:iCs/>
           <w:color w:val="4472C4" w:themeColor="accent1"/>
           <w:sz w:val="24"/>
           <w:lang w:val="en-US"/>
         </w:rPr>
         <w:t>hello</w:t>
       </w:r>
+      <w:r>
+        <w:rPr>
+          <w:i/>
+          <w:iCs/>
+          <w:color w:val="4472C4" w:themeColor="accent1"/>
+          <w:sz w:val="24"/>
+          <w:lang w:val="en-US"/>
+        </w:rPr>
+        <w:t>(</w:t>
+      </w:r>
       <w:proofErr w:type="gramEnd"/>
       <w:r>
         <w:rPr>
           <w:i/>
-          <w:color w:val="4472C4" w:themeColor="accent1"/>
-          <w:sz w:val="24"/>
-        </w:rPr>
-        <w:t>.</w:t>
-      </w:r>
-      <w:r>
-        <w:rPr>
-          <w:i/>
-          <w:color w:val="4472C4" w:themeColor="accent1"/>
-          <w:sz w:val="24"/>
-          <w:lang w:val="en-US"/>
-        </w:rPr>
-        <w:t>activator</w:t>
-      </w:r>
-      <w:r>
-        <w:rPr>
-          <w:sz w:val="24"/>
-        </w:rPr>
-        <w:t xml:space="preserve"> </w:t>
-      </w:r>
-      <w:r>
-        <w:rPr>
-          <w:sz w:val="24"/>
-        </w:rPr>
-        <w:t>содержит</w:t>
-      </w:r>
-      <w:r>
-        <w:rPr>
-          <w:spacing w:val="-2"/>
-          <w:sz w:val="24"/>
-        </w:rPr>
-        <w:t xml:space="preserve"> </w:t>
-      </w:r>
-      <w:r>
-        <w:rPr>
-          <w:sz w:val="24"/>
-        </w:rPr>
-        <w:t>реализацию</w:t>
-      </w:r>
-      <w:r>
-        <w:rPr>
-          <w:spacing w:val="-3"/>
-          <w:sz w:val="24"/>
-        </w:rPr>
-        <w:t xml:space="preserve"> </w:t>
-      </w:r>
-      <w:r>
-        <w:rPr>
-          <w:sz w:val="24"/>
-        </w:rPr>
-        <w:t>клиента</w:t>
-      </w:r>
-      <w:r>
-        <w:rPr>
-          <w:sz w:val="24"/>
-        </w:rPr>
-        <w:t xml:space="preserve"> который вызывает метод </w:t>
-      </w:r>
-      <w:r>
-        <w:rPr>
-          <w:i/>
-          <w:iCs/>
-          <w:color w:val="4472C4" w:themeColor="accent1"/>
-          <w:sz w:val="24"/>
-          <w:lang w:val="en-US"/>
-        </w:rPr>
-        <w:t>hello</w:t>
-      </w:r>
-      <w:r>
-        <w:rPr>
-          <w:i/>
-          <w:iCs/>
-          <w:color w:val="4472C4" w:themeColor="accent1"/>
-          <w:sz w:val="24"/>
-        </w:rPr>
-        <w:t>()</w:t>
-      </w:r>
-      <w:r>
-        <w:rPr>
-          <w:i/>
-          <w:iCs/>
-          <w:color w:val="4472C4" w:themeColor="accent1"/>
-          <w:sz w:val="24"/>
-        </w:rPr>
-        <w:t xml:space="preserve"> </w:t>
-      </w:r>
-      <w:r>
-        <w:rPr>
-          <w:color w:val="000000" w:themeColor="text1"/>
-          <w:sz w:val="24"/>
-        </w:rPr>
-        <w:t>при вызове функции</w:t>
-      </w:r>
-      <w:r>
-        <w:rPr>
-          <w:i/>
-          <w:iCs/>
-          <w:color w:val="4472C4" w:themeColor="accent1"/>
-          <w:sz w:val="24"/>
+          <w:iCs/>
+          <w:color w:val="4472C4" w:themeColor="accent1"/>
+          <w:sz w:val="24"/>
+          <w:lang w:val="en-US"/>
+        </w:rPr>
+        <w:t xml:space="preserve">) </w:t>
+      </w:r>
+      <w:r>
+        <w:rPr>
+          <w:color w:val="000000" w:themeColor="text1"/>
+          <w:sz w:val="24"/>
+        </w:rPr>
+        <w:t>при</w:t>
+      </w:r>
+      <w:r>
+        <w:rPr>
+          <w:color w:val="000000" w:themeColor="text1"/>
+          <w:sz w:val="24"/>
+          <w:lang w:val="en-US"/>
+        </w:rPr>
+        <w:t xml:space="preserve"> </w:t>
+      </w:r>
+      <w:r>
+        <w:rPr>
+          <w:color w:val="000000" w:themeColor="text1"/>
+          <w:sz w:val="24"/>
+        </w:rPr>
+        <w:t>вызове</w:t>
+      </w:r>
+      <w:r>
+        <w:rPr>
+          <w:color w:val="000000" w:themeColor="text1"/>
+          <w:sz w:val="24"/>
+          <w:lang w:val="en-US"/>
+        </w:rPr>
+        <w:t xml:space="preserve"> </w:t>
+      </w:r>
+      <w:r>
+        <w:rPr>
+          <w:color w:val="000000" w:themeColor="text1"/>
+          <w:sz w:val="24"/>
+        </w:rPr>
+        <w:t>функции</w:t>
+      </w:r>
+      <w:r>
+        <w:rPr>
+          <w:i/>
+          <w:iCs/>
+          <w:color w:val="4472C4" w:themeColor="accent1"/>
+          <w:sz w:val="24"/>
+          <w:lang w:val="en-US"/>
         </w:rPr>
         <w:t xml:space="preserve"> </w:t>
       </w:r>
@@ -2215,30 +2168,14 @@
           <w:iCs/>
           <w:color w:val="4472C4" w:themeColor="accent1"/>
           <w:sz w:val="24"/>
-        </w:rPr>
-        <w:t>(</w:t>
-      </w:r>
-      <w:r>
-        <w:rPr>
-          <w:i/>
-          <w:iCs/>
-          <w:color w:val="4472C4" w:themeColor="accent1"/>
-          <w:sz w:val="24"/>
-        </w:rPr>
-        <w:t>)</w:t>
-      </w:r>
-      <w:r>
-        <w:rPr>
-          <w:i/>
-          <w:iCs/>
-          <w:color w:val="4472C4" w:themeColor="accent1"/>
-          <w:sz w:val="24"/>
-        </w:rPr>
-        <w:t xml:space="preserve"> </w:t>
-      </w:r>
-      <w:r>
-        <w:rPr>
-          <w:sz w:val="24"/>
+          <w:lang w:val="en-US"/>
+        </w:rPr>
+        <w:t xml:space="preserve">() </w:t>
+      </w:r>
+      <w:r>
+        <w:rPr>
+          <w:sz w:val="24"/>
+          <w:lang w:val="en-US"/>
         </w:rPr>
         <w:t>.</w:t>
       </w:r>
@@ -2249,6 +2186,7 @@
         <w:ind w:left="106"/>
         <w:rPr>
           <w:sz w:val="24"/>
+          <w:lang w:val="en-US"/>
         </w:rPr>
       </w:pPr>
       <w:r>
@@ -2260,11 +2198,10 @@
       <w:r>
         <w:rPr>
           <w:sz w:val="24"/>
-        </w:rPr>
-        <w:t xml:space="preserve"> </w:t>
-      </w:r>
-      <w:proofErr w:type="spellStart"/>
-      <w:proofErr w:type="gramStart"/>
+          <w:lang w:val="en-US"/>
+        </w:rPr>
+        <w:t xml:space="preserve"> </w:t>
+      </w:r>
       <w:r>
         <w:rPr>
           <w:i/>
@@ -2274,16 +2211,15 @@
         </w:rPr>
         <w:t>ru</w:t>
       </w:r>
-      <w:proofErr w:type="spellEnd"/>
-      <w:r>
-        <w:rPr>
-          <w:i/>
-          <w:color w:val="4472C4" w:themeColor="accent1"/>
-          <w:sz w:val="24"/>
+      <w:r>
+        <w:rPr>
+          <w:i/>
+          <w:color w:val="4472C4" w:themeColor="accent1"/>
+          <w:sz w:val="24"/>
+          <w:lang w:val="en-US"/>
         </w:rPr>
         <w:t>.</w:t>
       </w:r>
-      <w:proofErr w:type="spellStart"/>
       <w:r>
         <w:rPr>
           <w:i/>
@@ -2293,16 +2229,15 @@
         </w:rPr>
         <w:t>ifmo</w:t>
       </w:r>
-      <w:proofErr w:type="spellEnd"/>
-      <w:r>
-        <w:rPr>
-          <w:i/>
-          <w:color w:val="4472C4" w:themeColor="accent1"/>
-          <w:sz w:val="24"/>
+      <w:r>
+        <w:rPr>
+          <w:i/>
+          <w:color w:val="4472C4" w:themeColor="accent1"/>
+          <w:sz w:val="24"/>
+          <w:lang w:val="en-US"/>
         </w:rPr>
         <w:t>.</w:t>
       </w:r>
-      <w:proofErr w:type="spellStart"/>
       <w:r>
         <w:rPr>
           <w:i/>
@@ -2312,12 +2247,12 @@
         </w:rPr>
         <w:t>pga</w:t>
       </w:r>
-      <w:proofErr w:type="spellEnd"/>
-      <w:r>
-        <w:rPr>
-          <w:i/>
-          <w:color w:val="4472C4" w:themeColor="accent1"/>
-          <w:sz w:val="24"/>
+      <w:r>
+        <w:rPr>
+          <w:i/>
+          <w:color w:val="4472C4" w:themeColor="accent1"/>
+          <w:sz w:val="24"/>
+          <w:lang w:val="en-US"/>
         </w:rPr>
         <w:t>.</w:t>
       </w:r>
@@ -2330,12 +2265,12 @@
         </w:rPr>
         <w:t>hello</w:t>
       </w:r>
-      <w:proofErr w:type="gramEnd"/>
-      <w:r>
-        <w:rPr>
-          <w:i/>
-          <w:color w:val="4472C4" w:themeColor="accent1"/>
-          <w:sz w:val="24"/>
+      <w:r>
+        <w:rPr>
+          <w:i/>
+          <w:color w:val="4472C4" w:themeColor="accent1"/>
+          <w:sz w:val="24"/>
+          <w:lang w:val="en-US"/>
         </w:rPr>
         <w:t>.</w:t>
       </w:r>
@@ -2351,6 +2286,7 @@
       <w:r>
         <w:rPr>
           <w:sz w:val="24"/>
+          <w:lang w:val="en-US"/>
         </w:rPr>
         <w:t xml:space="preserve"> </w:t>
       </w:r>
@@ -2363,6 +2299,7 @@
       <w:r>
         <w:rPr>
           <w:sz w:val="24"/>
+          <w:lang w:val="en-US"/>
         </w:rPr>
         <w:t xml:space="preserve"> </w:t>
       </w:r>
@@ -2375,6 +2312,7 @@
       <w:r>
         <w:rPr>
           <w:sz w:val="24"/>
+          <w:lang w:val="en-US"/>
         </w:rPr>
         <w:t>:</w:t>
       </w:r>
@@ -2392,25 +2330,13 @@
           <w:sz w:val="24"/>
         </w:rPr>
       </w:pPr>
-      <w:proofErr w:type="spellStart"/>
-      <w:proofErr w:type="gramStart"/>
-      <w:r>
-        <w:rPr>
-          <w:i/>
-          <w:color w:val="4472C4" w:themeColor="accent1"/>
-          <w:sz w:val="24"/>
-        </w:rPr>
-        <w:t>osgi.core</w:t>
-      </w:r>
-      <w:proofErr w:type="spellEnd"/>
-      <w:proofErr w:type="gramEnd"/>
-      <w:r>
-        <w:rPr>
-          <w:i/>
-          <w:color w:val="4472C4" w:themeColor="accent1"/>
-          <w:sz w:val="24"/>
-        </w:rPr>
-        <w:t xml:space="preserve"> </w:t>
+      <w:r>
+        <w:rPr>
+          <w:i/>
+          <w:color w:val="4472C4" w:themeColor="accent1"/>
+          <w:sz w:val="24"/>
+        </w:rPr>
+        <w:t xml:space="preserve">osgi.core </w:t>
       </w:r>
       <w:r>
         <w:rPr>
@@ -2445,7 +2371,6 @@
         </w:rPr>
         <w:t xml:space="preserve"> (</w:t>
       </w:r>
-      <w:proofErr w:type="spellStart"/>
       <w:r>
         <w:rPr>
           <w:i/>
@@ -2455,7 +2380,6 @@
         </w:rPr>
         <w:t>BundleActivator</w:t>
       </w:r>
-      <w:proofErr w:type="spellEnd"/>
       <w:r>
         <w:rPr>
           <w:iCs/>
@@ -2554,8 +2478,6 @@
           <w:sz w:val="24"/>
         </w:rPr>
       </w:pPr>
-      <w:proofErr w:type="spellStart"/>
-      <w:proofErr w:type="gramStart"/>
       <w:r>
         <w:rPr>
           <w:i/>
@@ -2565,7 +2487,6 @@
         </w:rPr>
         <w:t>ru</w:t>
       </w:r>
-      <w:proofErr w:type="spellEnd"/>
       <w:r>
         <w:rPr>
           <w:i/>
@@ -2574,7 +2495,6 @@
         </w:rPr>
         <w:t>.</w:t>
       </w:r>
-      <w:proofErr w:type="spellStart"/>
       <w:r>
         <w:rPr>
           <w:i/>
@@ -2584,7 +2504,6 @@
         </w:rPr>
         <w:t>ifmo</w:t>
       </w:r>
-      <w:proofErr w:type="spellEnd"/>
       <w:r>
         <w:rPr>
           <w:i/>
@@ -2593,7 +2512,6 @@
         </w:rPr>
         <w:t>.</w:t>
       </w:r>
-      <w:proofErr w:type="spellStart"/>
       <w:r>
         <w:rPr>
           <w:i/>
@@ -2603,7 +2521,6 @@
         </w:rPr>
         <w:t>pga</w:t>
       </w:r>
-      <w:proofErr w:type="spellEnd"/>
       <w:r>
         <w:rPr>
           <w:i/>
@@ -2621,7 +2538,6 @@
         </w:rPr>
         <w:t>hello</w:t>
       </w:r>
-      <w:proofErr w:type="gramEnd"/>
       <w:r>
         <w:rPr>
           <w:i/>
@@ -2679,7 +2595,6 @@
         </w:rPr>
         <w:t xml:space="preserve">  </w:t>
       </w:r>
-      <w:proofErr w:type="spellStart"/>
       <w:r>
         <w:rPr>
           <w:i/>
@@ -2689,7 +2604,6 @@
         </w:rPr>
         <w:t>HelloOSGi</w:t>
       </w:r>
-      <w:proofErr w:type="spellEnd"/>
     </w:p>
     <w:p>
       <w:pPr>
@@ -3032,22 +2946,12 @@
         </w:rPr>
         <w:t xml:space="preserve">правда уже не на моменте активации </w:t>
       </w:r>
-      <w:proofErr w:type="spellStart"/>
-      <w:proofErr w:type="gramStart"/>
-      <w:r>
-        <w:rPr>
-          <w:color w:val="000000" w:themeColor="text1"/>
-        </w:rPr>
-        <w:t>бандла</w:t>
-      </w:r>
-      <w:proofErr w:type="spellEnd"/>
-      <w:r>
-        <w:rPr>
-          <w:color w:val="000000" w:themeColor="text1"/>
-        </w:rPr>
-        <w:t xml:space="preserve"> ,</w:t>
-      </w:r>
-      <w:proofErr w:type="gramEnd"/>
+      <w:r>
+        <w:rPr>
+          <w:color w:val="000000" w:themeColor="text1"/>
+        </w:rPr>
+        <w:t>бандла,</w:t>
+      </w:r>
       <w:r>
         <w:rPr>
           <w:color w:val="000000" w:themeColor="text1"/>
@@ -3127,19 +3031,11 @@
         </w:rPr>
         <w:t xml:space="preserve">Если раньше нам было необходимо самостоятельно регистрировать компонент в </w:t>
       </w:r>
-      <w:proofErr w:type="spellStart"/>
-      <w:r>
-        <w:rPr>
-          <w:color w:val="000000" w:themeColor="text1"/>
-        </w:rPr>
-        <w:t>бандл</w:t>
-      </w:r>
-      <w:proofErr w:type="spellEnd"/>
-      <w:r>
-        <w:rPr>
-          <w:color w:val="000000" w:themeColor="text1"/>
-        </w:rPr>
-        <w:t xml:space="preserve"> контексте, то теперь мы с помощью аннотаций говорим </w:t>
+      <w:r>
+        <w:rPr>
+          <w:color w:val="000000" w:themeColor="text1"/>
+        </w:rPr>
+        <w:t xml:space="preserve">бандл контексте, то теперь мы с помощью аннотаций говорим </w:t>
       </w:r>
       <w:r>
         <w:rPr>
@@ -3687,7 +3583,6 @@
           <w:color w:val="000000" w:themeColor="text1"/>
         </w:rPr>
       </w:pPr>
-      <w:proofErr w:type="gramStart"/>
       <w:r>
         <w:rPr>
           <w:i/>
@@ -3705,7 +3600,6 @@
         </w:rPr>
         <w:t>.</w:t>
       </w:r>
-      <w:proofErr w:type="spellStart"/>
       <w:r>
         <w:rPr>
           <w:i/>
@@ -3715,8 +3609,6 @@
         </w:rPr>
         <w:t>osgi</w:t>
       </w:r>
-      <w:proofErr w:type="spellEnd"/>
-      <w:proofErr w:type="gramEnd"/>
       <w:r>
         <w:rPr>
           <w:i/>
@@ -3780,14 +3672,12 @@
         </w:rPr>
         <w:t xml:space="preserve">– </w:t>
       </w:r>
-      <w:proofErr w:type="spellStart"/>
-      <w:r>
-        <w:rPr>
-          <w:color w:val="000000" w:themeColor="text1"/>
-        </w:rPr>
-        <w:t>предостовляет</w:t>
-      </w:r>
-      <w:proofErr w:type="spellEnd"/>
+      <w:r>
+        <w:rPr>
+          <w:color w:val="000000" w:themeColor="text1"/>
+        </w:rPr>
+        <w:t>предоставляет</w:t>
+      </w:r>
       <w:r>
         <w:rPr>
           <w:color w:val="000000" w:themeColor="text1"/>
@@ -3820,7 +3710,6 @@
           <w:color w:val="000000" w:themeColor="text1"/>
         </w:rPr>
       </w:pPr>
-      <w:proofErr w:type="gramStart"/>
       <w:r>
         <w:rPr>
           <w:i/>
@@ -3838,7 +3727,6 @@
         </w:rPr>
         <w:t>.</w:t>
       </w:r>
-      <w:proofErr w:type="spellStart"/>
       <w:r>
         <w:rPr>
           <w:i/>
@@ -3848,8 +3736,6 @@
         </w:rPr>
         <w:t>osgi</w:t>
       </w:r>
-      <w:proofErr w:type="spellEnd"/>
-      <w:proofErr w:type="gramEnd"/>
       <w:r>
         <w:rPr>
           <w:i/>
@@ -3960,7 +3846,6 @@
           <w:color w:val="000000" w:themeColor="text1"/>
         </w:rPr>
       </w:pPr>
-      <w:proofErr w:type="spellStart"/>
       <w:r>
         <w:rPr>
           <w:i/>
@@ -3969,7 +3854,6 @@
         </w:rPr>
         <w:t>maven-scr-plugin</w:t>
       </w:r>
-      <w:proofErr w:type="spellEnd"/>
       <w:r>
         <w:rPr>
           <w:color w:val="4472C4" w:themeColor="accent1"/>
@@ -4001,28 +3885,24 @@
         </w:rPr>
         <w:t xml:space="preserve"> файлы с необходимой </w:t>
       </w:r>
-      <w:proofErr w:type="spellStart"/>
-      <w:r>
-        <w:rPr>
-          <w:color w:val="000000" w:themeColor="text1"/>
-        </w:rPr>
-        <w:t>иформацией</w:t>
-      </w:r>
-      <w:proofErr w:type="spellEnd"/>
+      <w:r>
+        <w:rPr>
+          <w:color w:val="000000" w:themeColor="text1"/>
+        </w:rPr>
+        <w:t>информацией</w:t>
+      </w:r>
       <w:r>
         <w:rPr>
           <w:color w:val="000000" w:themeColor="text1"/>
         </w:rPr>
         <w:t xml:space="preserve"> для </w:t>
       </w:r>
-      <w:proofErr w:type="spellStart"/>
-      <w:r>
-        <w:rPr>
-          <w:color w:val="000000" w:themeColor="text1"/>
-        </w:rPr>
-        <w:t>фрэймворка</w:t>
-      </w:r>
-      <w:proofErr w:type="spellEnd"/>
+      <w:r>
+        <w:rPr>
+          <w:color w:val="000000" w:themeColor="text1"/>
+        </w:rPr>
+        <w:t>фреймворка</w:t>
+      </w:r>
     </w:p>
     <w:p>
       <w:pPr>
@@ -4037,7 +3917,6 @@
           <w:color w:val="000000" w:themeColor="text1"/>
         </w:rPr>
       </w:pPr>
-      <w:proofErr w:type="gramStart"/>
       <w:r>
         <w:rPr>
           <w:i/>
@@ -4055,7 +3934,6 @@
         </w:rPr>
         <w:t>.</w:t>
       </w:r>
-      <w:proofErr w:type="spellStart"/>
       <w:r>
         <w:rPr>
           <w:i/>
@@ -4065,7 +3943,6 @@
         </w:rPr>
         <w:t>apache</w:t>
       </w:r>
-      <w:proofErr w:type="spellEnd"/>
       <w:r>
         <w:rPr>
           <w:i/>
@@ -4074,7 +3951,6 @@
         </w:rPr>
         <w:t>.</w:t>
       </w:r>
-      <w:proofErr w:type="spellStart"/>
       <w:r>
         <w:rPr>
           <w:i/>
@@ -4084,7 +3960,6 @@
         </w:rPr>
         <w:t>felix</w:t>
       </w:r>
-      <w:proofErr w:type="spellEnd"/>
       <w:r>
         <w:rPr>
           <w:i/>
@@ -4093,7 +3968,6 @@
         </w:rPr>
         <w:t>.</w:t>
       </w:r>
-      <w:proofErr w:type="spellStart"/>
       <w:r>
         <w:rPr>
           <w:i/>
@@ -4103,7 +3977,6 @@
         </w:rPr>
         <w:t>scr</w:t>
       </w:r>
-      <w:proofErr w:type="spellEnd"/>
       <w:r>
         <w:rPr>
           <w:i/>
@@ -4121,7 +3994,6 @@
         </w:rPr>
         <w:t>annotations</w:t>
       </w:r>
-      <w:proofErr w:type="gramEnd"/>
       <w:r>
         <w:rPr>
           <w:color w:val="4472C4" w:themeColor="accent1"/>
@@ -4152,7 +4024,6 @@
         </w:rPr>
         <w:t xml:space="preserve">для </w:t>
       </w:r>
-      <w:proofErr w:type="spellStart"/>
       <w:r>
         <w:rPr>
           <w:i/>
@@ -4161,7 +4032,6 @@
         </w:rPr>
         <w:t>maven-scr-plugin</w:t>
       </w:r>
-      <w:proofErr w:type="spellEnd"/>
     </w:p>
     <w:p>
       <w:pPr>
@@ -4465,19 +4335,9 @@
         </w:rPr>
         <w:t xml:space="preserve"> </w:t>
       </w:r>
-      <w:proofErr w:type="spellStart"/>
-      <w:r>
-        <w:t>Felix</w:t>
-      </w:r>
-      <w:proofErr w:type="spellEnd"/>
-      <w:r>
-        <w:t xml:space="preserve"> </w:t>
-      </w:r>
-      <w:proofErr w:type="spellStart"/>
-      <w:r>
-        <w:t>Gogo</w:t>
-      </w:r>
-      <w:proofErr w:type="spellEnd"/>
+      <w:r>
+        <w:t>Felix Gogo</w:t>
+      </w:r>
     </w:p>
     <w:p>
       <w:pPr>
@@ -4497,8 +4357,6 @@
       <w:r>
         <w:t>Была создана собственную команда «</w:t>
       </w:r>
-      <w:proofErr w:type="spellStart"/>
-      <w:proofErr w:type="gramStart"/>
       <w:r>
         <w:rPr>
           <w:i/>
@@ -4507,8 +4365,6 @@
         </w:rPr>
         <w:t>practice:hello</w:t>
       </w:r>
-      <w:proofErr w:type="spellEnd"/>
-      <w:proofErr w:type="gramEnd"/>
       <w:r>
         <w:t>» с одним параметром, которая при вызове</w:t>
       </w:r>
@@ -4548,19 +4404,11 @@
       <w:r>
         <w:t>«</w:t>
       </w:r>
-      <w:proofErr w:type="spellStart"/>
       <w:r>
         <w:rPr>
           <w:color w:val="70AD47" w:themeColor="accent6"/>
         </w:rPr>
-        <w:t>Hello</w:t>
-      </w:r>
-      <w:proofErr w:type="spellEnd"/>
-      <w:r>
-        <w:rPr>
-          <w:color w:val="70AD47" w:themeColor="accent6"/>
-        </w:rPr>
-        <w:t>,</w:t>
+        <w:t>Hello,</w:t>
       </w:r>
       <w:r>
         <w:rPr>
@@ -4573,59 +4421,31 @@
         <w:rPr>
           <w:color w:val="ED7D31" w:themeColor="accent2"/>
         </w:rPr>
-        <w:t>&lt;</w:t>
-      </w:r>
-      <w:proofErr w:type="spellStart"/>
+        <w:t>&lt;param&gt;</w:t>
+      </w:r>
+      <w:r>
+        <w:t>»,</w:t>
+      </w:r>
+      <w:r>
+        <w:rPr>
+          <w:spacing w:val="-1"/>
+        </w:rPr>
+        <w:t xml:space="preserve"> </w:t>
+      </w:r>
+      <w:r>
+        <w:t>где</w:t>
+      </w:r>
+      <w:r>
+        <w:rPr>
+          <w:spacing w:val="-2"/>
+        </w:rPr>
+        <w:t xml:space="preserve"> </w:t>
+      </w:r>
       <w:r>
         <w:rPr>
           <w:color w:val="ED7D31" w:themeColor="accent2"/>
         </w:rPr>
-        <w:t>param</w:t>
-      </w:r>
-      <w:proofErr w:type="spellEnd"/>
-      <w:r>
-        <w:rPr>
-          <w:color w:val="ED7D31" w:themeColor="accent2"/>
-        </w:rPr>
-        <w:t>&gt;</w:t>
-      </w:r>
-      <w:r>
-        <w:t>»,</w:t>
-      </w:r>
-      <w:r>
-        <w:rPr>
-          <w:spacing w:val="-1"/>
-        </w:rPr>
-        <w:t xml:space="preserve"> </w:t>
-      </w:r>
-      <w:r>
-        <w:t>где</w:t>
-      </w:r>
-      <w:r>
-        <w:rPr>
-          <w:spacing w:val="-2"/>
-        </w:rPr>
-        <w:t xml:space="preserve"> </w:t>
-      </w:r>
-      <w:r>
-        <w:rPr>
-          <w:color w:val="ED7D31" w:themeColor="accent2"/>
-        </w:rPr>
-        <w:t>&lt;</w:t>
-      </w:r>
-      <w:proofErr w:type="spellStart"/>
-      <w:r>
-        <w:rPr>
-          <w:color w:val="ED7D31" w:themeColor="accent2"/>
-        </w:rPr>
-        <w:t>param</w:t>
-      </w:r>
-      <w:proofErr w:type="spellEnd"/>
-      <w:r>
-        <w:rPr>
-          <w:color w:val="ED7D31" w:themeColor="accent2"/>
-        </w:rPr>
-        <w:t>&gt;</w:t>
+        <w:t>&lt;param&gt;</w:t>
       </w:r>
       <w:r>
         <w:rPr>
@@ -4672,15 +4492,7 @@
         <w:ind w:left="826" w:right="1346"/>
       </w:pPr>
       <w:r>
-        <w:t xml:space="preserve">Был создан один </w:t>
-      </w:r>
-      <w:proofErr w:type="spellStart"/>
-      <w:r>
-        <w:t>бандл</w:t>
-      </w:r>
-      <w:proofErr w:type="spellEnd"/>
-      <w:r>
-        <w:t>, включающий в себя один интерфейс (API команды) и реализация</w:t>
+        <w:t>Был создан один бандл, включающий в себя один интерфейс (API команды) и реализация</w:t>
       </w:r>
       <w:r>
         <w:rPr>
@@ -4807,29 +4619,16 @@
         <w:t xml:space="preserve"> </w:t>
       </w:r>
       <w:bookmarkStart w:id="0" w:name="_Hlk99073634"/>
-      <w:proofErr w:type="spellStart"/>
-      <w:proofErr w:type="gramStart"/>
-      <w:r>
-        <w:rPr>
-          <w:i/>
-          <w:color w:val="4472C4" w:themeColor="accent1"/>
-          <w:sz w:val="24"/>
-          <w:lang w:val="en-US"/>
-        </w:rPr>
-        <w:t>ru.ifmo.pga.hello</w:t>
-      </w:r>
-      <w:proofErr w:type="gramEnd"/>
-      <w:r>
-        <w:rPr>
-          <w:i/>
-          <w:color w:val="4472C4" w:themeColor="accent1"/>
-          <w:sz w:val="24"/>
-          <w:lang w:val="en-US"/>
-        </w:rPr>
-        <w:t>.command</w:t>
+      <w:r>
+        <w:rPr>
+          <w:i/>
+          <w:color w:val="4472C4" w:themeColor="accent1"/>
+          <w:sz w:val="24"/>
+          <w:lang w:val="en-US"/>
+        </w:rPr>
+        <w:t>ru.ifmo.pga.hello.command</w:t>
       </w:r>
       <w:bookmarkEnd w:id="0"/>
-      <w:proofErr w:type="spellEnd"/>
     </w:p>
     <w:p>
       <w:pPr>
@@ -4842,7 +4641,6 @@
           <w:lang w:val="en-US"/>
         </w:rPr>
       </w:pPr>
-      <w:proofErr w:type="spellStart"/>
       <w:r>
         <w:rPr>
           <w:i/>
@@ -4851,7 +4649,6 @@
         </w:rPr>
         <w:t>бандл</w:t>
       </w:r>
-      <w:proofErr w:type="spellEnd"/>
       <w:r>
         <w:rPr>
           <w:i/>
@@ -4861,7 +4658,6 @@
         </w:rPr>
         <w:t xml:space="preserve"> </w:t>
       </w:r>
-      <w:proofErr w:type="spellStart"/>
       <w:r>
         <w:rPr>
           <w:i/>
@@ -4871,7 +4667,6 @@
         </w:rPr>
         <w:t>pga_hello_osgi_command</w:t>
       </w:r>
-      <w:proofErr w:type="spellEnd"/>
     </w:p>
     <w:p>
       <w:pPr>
@@ -4903,10 +4698,11 @@
         <w:t>Модуль</w:t>
       </w:r>
       <w:r>
-        <w:t xml:space="preserve"> </w:t>
-      </w:r>
-      <w:proofErr w:type="spellStart"/>
-      <w:proofErr w:type="gramStart"/>
+        <w:rPr>
+          <w:lang w:val="en-US"/>
+        </w:rPr>
+        <w:t xml:space="preserve"> </w:t>
+      </w:r>
       <w:r>
         <w:rPr>
           <w:i/>
@@ -4916,16 +4712,15 @@
         </w:rPr>
         <w:t>ru</w:t>
       </w:r>
-      <w:proofErr w:type="spellEnd"/>
-      <w:r>
-        <w:rPr>
-          <w:i/>
-          <w:color w:val="4472C4" w:themeColor="accent1"/>
-          <w:sz w:val="24"/>
+      <w:r>
+        <w:rPr>
+          <w:i/>
+          <w:color w:val="4472C4" w:themeColor="accent1"/>
+          <w:sz w:val="24"/>
+          <w:lang w:val="en-US"/>
         </w:rPr>
         <w:t>.</w:t>
       </w:r>
-      <w:proofErr w:type="spellStart"/>
       <w:r>
         <w:rPr>
           <w:i/>
@@ -4935,16 +4730,15 @@
         </w:rPr>
         <w:t>ifmo</w:t>
       </w:r>
-      <w:proofErr w:type="spellEnd"/>
-      <w:r>
-        <w:rPr>
-          <w:i/>
-          <w:color w:val="4472C4" w:themeColor="accent1"/>
-          <w:sz w:val="24"/>
+      <w:r>
+        <w:rPr>
+          <w:i/>
+          <w:color w:val="4472C4" w:themeColor="accent1"/>
+          <w:sz w:val="24"/>
+          <w:lang w:val="en-US"/>
         </w:rPr>
         <w:t>.</w:t>
       </w:r>
-      <w:proofErr w:type="spellStart"/>
       <w:r>
         <w:rPr>
           <w:i/>
@@ -4954,12 +4748,12 @@
         </w:rPr>
         <w:t>pga</w:t>
       </w:r>
-      <w:proofErr w:type="spellEnd"/>
-      <w:r>
-        <w:rPr>
-          <w:i/>
-          <w:color w:val="4472C4" w:themeColor="accent1"/>
-          <w:sz w:val="24"/>
+      <w:r>
+        <w:rPr>
+          <w:i/>
+          <w:color w:val="4472C4" w:themeColor="accent1"/>
+          <w:sz w:val="24"/>
+          <w:lang w:val="en-US"/>
         </w:rPr>
         <w:t>.</w:t>
       </w:r>
@@ -4972,12 +4766,12 @@
         </w:rPr>
         <w:t>hello</w:t>
       </w:r>
-      <w:proofErr w:type="gramEnd"/>
-      <w:r>
-        <w:rPr>
-          <w:i/>
-          <w:color w:val="4472C4" w:themeColor="accent1"/>
-          <w:sz w:val="24"/>
+      <w:r>
+        <w:rPr>
+          <w:i/>
+          <w:color w:val="4472C4" w:themeColor="accent1"/>
+          <w:sz w:val="24"/>
+          <w:lang w:val="en-US"/>
         </w:rPr>
         <w:t>.</w:t>
       </w:r>
@@ -4995,20 +4789,43 @@
           <w:i/>
           <w:color w:val="4472C4" w:themeColor="accent1"/>
           <w:sz w:val="24"/>
-        </w:rPr>
-        <w:t xml:space="preserve"> </w:t>
-      </w:r>
-      <w:r>
-        <w:t xml:space="preserve">содержит реализацию команды. </w:t>
+          <w:lang w:val="en-US"/>
+        </w:rPr>
+        <w:t xml:space="preserve"> </w:t>
+      </w:r>
+      <w:r>
+        <w:t>содержит</w:t>
+      </w:r>
+      <w:r>
+        <w:rPr>
+          <w:lang w:val="en-US"/>
+        </w:rPr>
+        <w:t xml:space="preserve"> </w:t>
+      </w:r>
+      <w:r>
+        <w:t>реализацию</w:t>
+      </w:r>
+      <w:r>
+        <w:rPr>
+          <w:lang w:val="en-US"/>
+        </w:rPr>
+        <w:t xml:space="preserve"> </w:t>
+      </w:r>
+      <w:r>
+        <w:t>команды</w:t>
+      </w:r>
+      <w:r>
+        <w:rPr>
+          <w:lang w:val="en-US"/>
+        </w:rPr>
+        <w:t xml:space="preserve">. </w:t>
       </w:r>
       <w:r>
         <w:t xml:space="preserve">Здесь так же </w:t>
       </w:r>
-      <w:proofErr w:type="spellStart"/>
-      <w:r>
-        <w:t>использованны</w:t>
-      </w:r>
-      <w:proofErr w:type="spellEnd"/>
+      <w:r>
+        <w:t>использованы</w:t>
+      </w:r>
       <w:r>
         <w:t xml:space="preserve"> аннотации.</w:t>
       </w:r>
@@ -5346,7 +5163,6 @@
       <w:r>
         <w:t>«</w:t>
       </w:r>
-      <w:proofErr w:type="gramStart"/>
       <w:r>
         <w:rPr>
           <w:i/>
@@ -5354,7 +5170,6 @@
         </w:rPr>
         <w:t>news:stats</w:t>
       </w:r>
-      <w:proofErr w:type="gramEnd"/>
       <w:r>
         <w:t>». Пользователь может передать источник в качестве параметра. Если команда</w:t>
       </w:r>
@@ -5598,23 +5413,13 @@
         </w:rPr>
         <w:t xml:space="preserve"> </w:t>
       </w:r>
-      <w:proofErr w:type="gramStart"/>
-      <w:r>
-        <w:rPr>
-          <w:i/>
-          <w:color w:val="4472C4" w:themeColor="accent1"/>
-          <w:sz w:val="24"/>
-        </w:rPr>
-        <w:t>ru.ifmo.pga.news</w:t>
-      </w:r>
-      <w:proofErr w:type="gramEnd"/>
-      <w:r>
-        <w:rPr>
-          <w:i/>
-          <w:color w:val="4472C4" w:themeColor="accent1"/>
-          <w:sz w:val="24"/>
-        </w:rPr>
-        <w:t>.*</w:t>
+      <w:r>
+        <w:rPr>
+          <w:i/>
+          <w:color w:val="4472C4" w:themeColor="accent1"/>
+          <w:sz w:val="24"/>
+        </w:rPr>
+        <w:t>ru.ifmo.pga.news.*</w:t>
       </w:r>
     </w:p>
     <w:p>
@@ -5743,7 +5548,6 @@
         </w:rPr>
         <w:t>r</w:t>
       </w:r>
-      <w:proofErr w:type="spellStart"/>
       <w:r>
         <w:rPr>
           <w:i/>
@@ -5753,7 +5557,6 @@
         </w:rPr>
         <w:t>ome</w:t>
       </w:r>
-      <w:proofErr w:type="spellEnd"/>
       <w:r>
         <w:rPr>
           <w:color w:val="4472C4" w:themeColor="accent1"/>
@@ -5772,21 +5575,7 @@
         <w:rPr>
           <w:sz w:val="24"/>
         </w:rPr>
-        <w:t xml:space="preserve"> </w:t>
-      </w:r>
-      <w:proofErr w:type="spellStart"/>
-      <w:r>
-        <w:rPr>
-          <w:sz w:val="24"/>
-        </w:rPr>
-        <w:t>парсит</w:t>
-      </w:r>
-      <w:proofErr w:type="spellEnd"/>
-      <w:r>
-        <w:rPr>
-          <w:sz w:val="24"/>
-        </w:rPr>
-        <w:t xml:space="preserve"> </w:t>
+        <w:t xml:space="preserve"> парсит </w:t>
       </w:r>
       <w:r>
         <w:rPr>
@@ -5840,14 +5629,7 @@
         <w:rPr>
           <w:sz w:val="24"/>
         </w:rPr>
-        <w:t xml:space="preserve">необходима </w:t>
-      </w:r>
-      <w:proofErr w:type="gramStart"/>
-      <w:r>
-        <w:rPr>
-          <w:sz w:val="24"/>
-        </w:rPr>
-        <w:t xml:space="preserve">для  </w:t>
+        <w:t xml:space="preserve">необходима для  </w:t>
       </w:r>
       <w:r>
         <w:rPr>
@@ -5859,7 +5641,6 @@
         </w:rPr>
         <w:t>r</w:t>
       </w:r>
-      <w:proofErr w:type="spellStart"/>
       <w:r>
         <w:rPr>
           <w:i/>
@@ -5869,8 +5650,6 @@
         </w:rPr>
         <w:t>ome</w:t>
       </w:r>
-      <w:proofErr w:type="spellEnd"/>
-      <w:proofErr w:type="gramEnd"/>
     </w:p>
     <w:p>
       <w:pPr>
@@ -5881,7 +5660,6 @@
         </w:numPr>
         <w:spacing w:before="69"/>
       </w:pPr>
-      <w:proofErr w:type="spellStart"/>
       <w:r>
         <w:rPr>
           <w:i/>
@@ -5891,26 +5669,18 @@
         </w:rPr>
         <w:t>jaxen</w:t>
       </w:r>
-      <w:proofErr w:type="spellEnd"/>
-      <w:r>
-        <w:rPr>
-          <w:color w:val="4472C4" w:themeColor="accent1"/>
-          <w:sz w:val="24"/>
-        </w:rPr>
-        <w:t xml:space="preserve"> </w:t>
-      </w:r>
-      <w:r>
-        <w:rPr>
-          <w:sz w:val="24"/>
-        </w:rPr>
-        <w:t xml:space="preserve">- необходима </w:t>
-      </w:r>
-      <w:proofErr w:type="gramStart"/>
-      <w:r>
-        <w:rPr>
-          <w:sz w:val="24"/>
-        </w:rPr>
-        <w:t xml:space="preserve">для  </w:t>
+      <w:r>
+        <w:rPr>
+          <w:color w:val="4472C4" w:themeColor="accent1"/>
+          <w:sz w:val="24"/>
+        </w:rPr>
+        <w:t xml:space="preserve"> </w:t>
+      </w:r>
+      <w:r>
+        <w:rPr>
+          <w:sz w:val="24"/>
+        </w:rPr>
+        <w:t xml:space="preserve">- необходима для  </w:t>
       </w:r>
       <w:r>
         <w:rPr>
@@ -5922,7 +5692,6 @@
         </w:rPr>
         <w:t>r</w:t>
       </w:r>
-      <w:proofErr w:type="spellStart"/>
       <w:r>
         <w:rPr>
           <w:i/>
@@ -5932,8 +5701,6 @@
         </w:rPr>
         <w:t>ome</w:t>
       </w:r>
-      <w:proofErr w:type="spellEnd"/>
-      <w:proofErr w:type="gramEnd"/>
       <w:r>
         <w:t xml:space="preserve"> </w:t>
       </w:r>
@@ -6054,39 +5821,7 @@
           <w:sz w:val="24"/>
           <w:szCs w:val="24"/>
         </w:rPr>
-        <w:t xml:space="preserve">перезагружать </w:t>
-      </w:r>
-      <w:proofErr w:type="spellStart"/>
-      <w:r>
-        <w:rPr>
-          <w:sz w:val="24"/>
-          <w:szCs w:val="24"/>
-        </w:rPr>
-        <w:t>бандлы</w:t>
-      </w:r>
-      <w:proofErr w:type="spellEnd"/>
-      <w:r>
-        <w:rPr>
-          <w:sz w:val="24"/>
-          <w:szCs w:val="24"/>
-        </w:rPr>
-        <w:t xml:space="preserve">, но только в некоторых случаях, так как при перезагрузке </w:t>
-      </w:r>
-      <w:proofErr w:type="spellStart"/>
-      <w:r>
-        <w:rPr>
-          <w:sz w:val="24"/>
-          <w:szCs w:val="24"/>
-        </w:rPr>
-        <w:t>бандла</w:t>
-      </w:r>
-      <w:proofErr w:type="spellEnd"/>
-      <w:r>
-        <w:rPr>
-          <w:sz w:val="24"/>
-          <w:szCs w:val="24"/>
-        </w:rPr>
-        <w:t xml:space="preserve">, </w:t>
+        <w:t xml:space="preserve">перезагружать бандлы, но только в некоторых случаях, так как при перезагрузке бандла, </w:t>
       </w:r>
       <w:r>
         <w:rPr>
@@ -6100,23 +5835,7 @@
           <w:sz w:val="24"/>
           <w:szCs w:val="24"/>
         </w:rPr>
-        <w:t xml:space="preserve">все </w:t>
-      </w:r>
-      <w:proofErr w:type="spellStart"/>
-      <w:r>
-        <w:rPr>
-          <w:sz w:val="24"/>
-          <w:szCs w:val="24"/>
-        </w:rPr>
-        <w:t>бандлы</w:t>
-      </w:r>
-      <w:proofErr w:type="spellEnd"/>
-      <w:r>
-        <w:rPr>
-          <w:sz w:val="24"/>
-          <w:szCs w:val="24"/>
-        </w:rPr>
-        <w:t>,</w:t>
+        <w:t>все бандлы,</w:t>
       </w:r>
       <w:r>
         <w:rPr>
@@ -6137,14 +5856,7 @@
           <w:sz w:val="24"/>
           <w:szCs w:val="24"/>
         </w:rPr>
-        <w:t xml:space="preserve"> </w:t>
-      </w:r>
-      <w:r>
-        <w:rPr>
-          <w:sz w:val="24"/>
-          <w:szCs w:val="24"/>
-        </w:rPr>
-        <w:t>Например:</w:t>
+        <w:t xml:space="preserve"> Например:</w:t>
       </w:r>
       <w:r>
         <w:rPr>
@@ -6163,21 +5875,12 @@
           <w:szCs w:val="24"/>
         </w:rPr>
       </w:pPr>
-      <w:proofErr w:type="spellStart"/>
-      <w:r>
-        <w:rPr>
-          <w:sz w:val="24"/>
-          <w:szCs w:val="24"/>
-        </w:rPr>
-        <w:t>Бандл</w:t>
-      </w:r>
-      <w:proofErr w:type="spellEnd"/>
-      <w:r>
-        <w:rPr>
-          <w:sz w:val="24"/>
-          <w:szCs w:val="24"/>
-        </w:rPr>
-        <w:t xml:space="preserve"> содержащий </w:t>
+      <w:r>
+        <w:rPr>
+          <w:sz w:val="24"/>
+          <w:szCs w:val="24"/>
+        </w:rPr>
+        <w:t xml:space="preserve">Бандл содержащий </w:t>
       </w:r>
       <w:r>
         <w:rPr>
@@ -6207,25 +5910,8 @@
           <w:sz w:val="24"/>
           <w:szCs w:val="24"/>
         </w:rPr>
-        <w:t xml:space="preserve"> но не работает если он был запущен позже </w:t>
-      </w:r>
-      <w:proofErr w:type="spellStart"/>
-      <w:r>
-        <w:rPr>
-          <w:sz w:val="24"/>
-          <w:szCs w:val="24"/>
-        </w:rPr>
-        <w:t>бандла</w:t>
-      </w:r>
-      <w:proofErr w:type="spellEnd"/>
-      <w:r>
-        <w:rPr>
-          <w:sz w:val="24"/>
-          <w:szCs w:val="24"/>
-        </w:rPr>
-        <w:t xml:space="preserve"> содержащего </w:t>
-      </w:r>
-      <w:proofErr w:type="spellStart"/>
+        <w:t xml:space="preserve"> но не работает если он был запущен позже бандла содержащего </w:t>
+      </w:r>
       <w:r>
         <w:rPr>
           <w:i/>
@@ -6235,7 +5921,6 @@
         </w:rPr>
         <w:t>LogService</w:t>
       </w:r>
-      <w:proofErr w:type="spellEnd"/>
       <w:r>
         <w:rPr>
           <w:sz w:val="24"/>
@@ -6258,23 +5943,7 @@
           <w:sz w:val="24"/>
           <w:szCs w:val="24"/>
         </w:rPr>
-        <w:t xml:space="preserve">Тогда при обновлении </w:t>
-      </w:r>
-      <w:proofErr w:type="spellStart"/>
-      <w:r>
-        <w:rPr>
-          <w:sz w:val="24"/>
-          <w:szCs w:val="24"/>
-        </w:rPr>
-        <w:t>бандла</w:t>
-      </w:r>
-      <w:proofErr w:type="spellEnd"/>
-      <w:r>
-        <w:rPr>
-          <w:sz w:val="24"/>
-          <w:szCs w:val="24"/>
-        </w:rPr>
-        <w:t xml:space="preserve"> на который у </w:t>
+        <w:t xml:space="preserve">Тогда при обновлении бандла на который у </w:t>
       </w:r>
       <w:r>
         <w:rPr>
@@ -6292,7 +5961,6 @@
         </w:rPr>
         <w:t xml:space="preserve"> есть зависимость, он так же перезагрузиться и не сможет запуститься, потому что </w:t>
       </w:r>
-      <w:proofErr w:type="spellStart"/>
       <w:r>
         <w:rPr>
           <w:i/>
@@ -6302,7 +5970,6 @@
         </w:rPr>
         <w:t>LogService</w:t>
       </w:r>
-      <w:proofErr w:type="spellEnd"/>
       <w:r>
         <w:rPr>
           <w:sz w:val="24"/>
@@ -6395,15 +6062,13 @@
         </w:rPr>
         <w:t xml:space="preserve">На самом деле не работает ведь из контекста </w:t>
       </w:r>
-      <w:proofErr w:type="spellStart"/>
-      <w:r>
-        <w:rPr>
-          <w:sz w:val="24"/>
-          <w:szCs w:val="24"/>
-        </w:rPr>
-        <w:t>возращается</w:t>
-      </w:r>
-      <w:proofErr w:type="spellEnd"/>
+      <w:r>
+        <w:rPr>
+          <w:sz w:val="24"/>
+          <w:szCs w:val="24"/>
+        </w:rPr>
+        <w:t>возвращается</w:t>
+      </w:r>
       <w:r>
         <w:rPr>
           <w:sz w:val="24"/>
@@ -6511,7 +6176,6 @@
         </w:rPr>
         <w:t xml:space="preserve">Тут проблему </w:t>
       </w:r>
-      <w:proofErr w:type="spellStart"/>
       <w:r>
         <w:rPr>
           <w:b/>
@@ -6520,9 +6184,8 @@
           <w:szCs w:val="24"/>
           <w:lang w:val="en-US"/>
         </w:rPr>
-        <w:t>JarHell</w:t>
-      </w:r>
-      <w:proofErr w:type="spellEnd"/>
+        <w:t>Jar Hell</w:t>
+      </w:r>
       <w:r>
         <w:rPr>
           <w:sz w:val="24"/>
@@ -6581,6 +6244,7 @@
       </w:pPr>
       <w:r>
         <w:rPr>
+          <w:noProof/>
           <w:sz w:val="24"/>
           <w:szCs w:val="24"/>
         </w:rPr>
@@ -6757,39 +6421,7 @@
           <w:sz w:val="24"/>
           <w:szCs w:val="24"/>
         </w:rPr>
-        <w:t xml:space="preserve">Пример с обновлением </w:t>
-      </w:r>
-      <w:proofErr w:type="spellStart"/>
-      <w:r>
-        <w:rPr>
-          <w:sz w:val="24"/>
-          <w:szCs w:val="24"/>
-        </w:rPr>
-        <w:t>бандла</w:t>
-      </w:r>
-      <w:proofErr w:type="spellEnd"/>
-      <w:r>
-        <w:rPr>
-          <w:sz w:val="24"/>
-          <w:szCs w:val="24"/>
-        </w:rPr>
-        <w:t xml:space="preserve">, в любом случае не стоит ничего обновлять на </w:t>
-      </w:r>
-      <w:proofErr w:type="spellStart"/>
-      <w:r>
-        <w:rPr>
-          <w:sz w:val="24"/>
-          <w:szCs w:val="24"/>
-        </w:rPr>
-        <w:t>продакшене</w:t>
-      </w:r>
-      <w:proofErr w:type="spellEnd"/>
-      <w:r>
-        <w:rPr>
-          <w:sz w:val="24"/>
-          <w:szCs w:val="24"/>
-        </w:rPr>
-        <w:t xml:space="preserve">, а следовательно, вначале поднимать полностью идентичный контейнер </w:t>
+        <w:t xml:space="preserve">Пример с обновлением бандла, в любом случае не стоит ничего обновлять на продакшене, а следовательно, вначале поднимать полностью идентичный контейнер </w:t>
       </w:r>
       <w:r>
         <w:rPr>
@@ -7040,7 +6672,6 @@
         </w:rPr>
         <w:t xml:space="preserve"> может произойти утечка памяти (</w:t>
       </w:r>
-      <w:proofErr w:type="spellStart"/>
       <w:r>
         <w:rPr>
           <w:i/>
@@ -7051,7 +6682,6 @@
         </w:rPr>
         <w:t>Classloader</w:t>
       </w:r>
-      <w:proofErr w:type="spellEnd"/>
       <w:r>
         <w:rPr>
           <w:i/>
@@ -7170,23 +6800,7 @@
           <w:sz w:val="24"/>
           <w:szCs w:val="24"/>
         </w:rPr>
-        <w:t xml:space="preserve"> не определен, а порядок загрузки </w:t>
-      </w:r>
-      <w:proofErr w:type="spellStart"/>
-      <w:r>
-        <w:rPr>
-          <w:sz w:val="24"/>
-          <w:szCs w:val="24"/>
-        </w:rPr>
-        <w:t>бандлов</w:t>
-      </w:r>
-      <w:proofErr w:type="spellEnd"/>
-      <w:r>
-        <w:rPr>
-          <w:sz w:val="24"/>
-          <w:szCs w:val="24"/>
-        </w:rPr>
-        <w:t xml:space="preserve"> зависит от порядка загрузки классов </w:t>
+        <w:t xml:space="preserve"> не определен, а порядок загрузки бандлов зависит от порядка загрузки классов </w:t>
       </w:r>
       <w:r>
         <w:rPr>
@@ -7302,16 +6916,14 @@
         </w:rPr>
         <w:t xml:space="preserve">, а следовательно проверки не могут проводиться в </w:t>
       </w:r>
-      <w:proofErr w:type="spellStart"/>
-      <w:r>
-        <w:rPr>
-          <w:sz w:val="24"/>
-          <w:szCs w:val="24"/>
-          <w:lang w:val="en-US"/>
-        </w:rPr>
-        <w:t>compiletime</w:t>
-      </w:r>
-      <w:proofErr w:type="spellEnd"/>
+      <w:r>
+        <w:rPr>
+          <w:sz w:val="24"/>
+          <w:szCs w:val="24"/>
+          <w:lang w:val="en-US"/>
+        </w:rPr>
+        <w:t>compile time</w:t>
+      </w:r>
       <w:r>
         <w:rPr>
           <w:sz w:val="24"/>
@@ -7358,16 +6970,14 @@
         </w:rPr>
         <w:t xml:space="preserve">позволяет все это делать в </w:t>
       </w:r>
-      <w:proofErr w:type="spellStart"/>
-      <w:r>
-        <w:rPr>
-          <w:sz w:val="24"/>
-          <w:szCs w:val="24"/>
-          <w:lang w:val="en-US"/>
-        </w:rPr>
-        <w:t>compiletime</w:t>
-      </w:r>
-      <w:proofErr w:type="spellEnd"/>
+      <w:r>
+        <w:rPr>
+          <w:sz w:val="24"/>
+          <w:szCs w:val="24"/>
+          <w:lang w:val="en-US"/>
+        </w:rPr>
+        <w:t>compile time</w:t>
+      </w:r>
       <w:r>
         <w:rPr>
           <w:sz w:val="24"/>
@@ -7447,22 +7057,13 @@
         </w:rPr>
         <w:t xml:space="preserve"> в манифесте которых не прописаны </w:t>
       </w:r>
-      <w:proofErr w:type="spellStart"/>
-      <w:r>
-        <w:rPr>
-          <w:sz w:val="24"/>
-          <w:szCs w:val="24"/>
-        </w:rPr>
-        <w:t>конфигарци</w:t>
-      </w:r>
-      <w:r>
-        <w:rPr>
-          <w:sz w:val="24"/>
-          <w:szCs w:val="24"/>
-        </w:rPr>
-        <w:t>я</w:t>
-      </w:r>
-      <w:proofErr w:type="spellEnd"/>
+      <w:r>
+        <w:rPr>
+          <w:sz w:val="24"/>
+          <w:szCs w:val="24"/>
+        </w:rPr>
+        <w:t>конфигурация</w:t>
+      </w:r>
       <w:r>
         <w:rPr>
           <w:sz w:val="24"/>
@@ -7483,46 +7084,14 @@
           <w:sz w:val="24"/>
           <w:szCs w:val="24"/>
         </w:rPr>
-        <w:t xml:space="preserve">, придётся собственноручно переупаковывать их в </w:t>
-      </w:r>
-      <w:proofErr w:type="spellStart"/>
-      <w:r>
-        <w:rPr>
-          <w:sz w:val="24"/>
-          <w:szCs w:val="24"/>
-        </w:rPr>
-        <w:t>бандлы</w:t>
-      </w:r>
-      <w:proofErr w:type="spellEnd"/>
-      <w:r>
-        <w:rPr>
-          <w:sz w:val="24"/>
-          <w:szCs w:val="24"/>
-        </w:rPr>
-        <w:t xml:space="preserve">, </w:t>
-      </w:r>
-      <w:r>
-        <w:rPr>
-          <w:sz w:val="24"/>
-          <w:szCs w:val="24"/>
-        </w:rPr>
-        <w:t xml:space="preserve">просто завернуть их внутрь своего </w:t>
-      </w:r>
-      <w:proofErr w:type="spellStart"/>
-      <w:r>
-        <w:rPr>
-          <w:sz w:val="24"/>
-          <w:szCs w:val="24"/>
-        </w:rPr>
-        <w:t>бандла</w:t>
-      </w:r>
-      <w:proofErr w:type="spellEnd"/>
-      <w:r>
-        <w:rPr>
-          <w:sz w:val="24"/>
-          <w:szCs w:val="24"/>
-        </w:rPr>
-        <w:t xml:space="preserve"> не выйдет.</w:t>
+        <w:t xml:space="preserve">, придётся собственноручно переупаковывать их в бандлы, </w:t>
+      </w:r>
+      <w:r>
+        <w:rPr>
+          <w:sz w:val="24"/>
+          <w:szCs w:val="24"/>
+        </w:rPr>
+        <w:t>просто завернуть их внутрь своего бандла не выйдет.</w:t>
       </w:r>
     </w:p>
     <w:p>
@@ -7541,16 +7110,14 @@
         </w:rPr>
         <w:t xml:space="preserve">К тому же иногда такие библиотеки требуют </w:t>
       </w:r>
-      <w:proofErr w:type="spellStart"/>
-      <w:r>
-        <w:rPr>
-          <w:sz w:val="24"/>
-          <w:szCs w:val="24"/>
-          <w:lang w:val="en-US"/>
-        </w:rPr>
-        <w:t>compiletime</w:t>
-      </w:r>
-      <w:proofErr w:type="spellEnd"/>
+      <w:r>
+        <w:rPr>
+          <w:sz w:val="24"/>
+          <w:szCs w:val="24"/>
+          <w:lang w:val="en-US"/>
+        </w:rPr>
+        <w:t>compile time</w:t>
+      </w:r>
       <w:r>
         <w:rPr>
           <w:sz w:val="24"/>
@@ -7772,17 +7339,8 @@
           <w:sz w:val="24"/>
           <w:szCs w:val="24"/>
         </w:rPr>
-        <w:t xml:space="preserve"> архитектуру </w:t>
-      </w:r>
-      <w:proofErr w:type="spellStart"/>
-      <w:r>
-        <w:rPr>
-          <w:sz w:val="24"/>
-          <w:szCs w:val="24"/>
-        </w:rPr>
-        <w:t>микрсервисов</w:t>
-      </w:r>
-      <w:proofErr w:type="spellEnd"/>
+        <w:t xml:space="preserve"> архитектуру микрсервисов</w:t>
+      </w:r>
       <w:r>
         <w:rPr>
           <w:sz w:val="24"/>
@@ -9357,6 +8915,7 @@
   <w:style w:type="character" w:default="1" w:styleId="a0">
     <w:name w:val="Default Paragraph Font"/>
     <w:uiPriority w:val="1"/>
+    <w:semiHidden/>
     <w:unhideWhenUsed/>
   </w:style>
   <w:style w:type="table" w:default="1" w:styleId="a1">

</xml_diff>